<commit_message>
Update githubProba.docx via webhook.
</commit_message>
<xml_diff>
--- a/puzzlescloud/githubProba.docx
+++ b/puzzlescloud/githubProba.docx
@@ -1332,7 +1332,7 @@
             </w:rPr>
             <w:fldChar w:fldCharType="separate"/>
           </w:r>
-          <w:hyperlink w:anchor="__RefHeading___Toc598_3504025425">
+          <w:hyperlink w:anchor="__RefHeading___Toc656_684756144">
             <w:r>
               <w:rPr>
                 <w:webHidden/>
@@ -1353,7 +1353,7 @@
             </w:tabs>
             <w:rPr/>
           </w:pPr>
-          <w:hyperlink w:anchor="__RefHeading___Toc600_3504025425">
+          <w:hyperlink w:anchor="__RefHeading___Toc658_684756144">
             <w:r>
               <w:rPr>
                 <w:webHidden/>
@@ -1374,7 +1374,7 @@
             </w:tabs>
             <w:rPr/>
           </w:pPr>
-          <w:hyperlink w:anchor="__RefHeading___Toc602_3504025425">
+          <w:hyperlink w:anchor="__RefHeading___Toc660_684756144">
             <w:r>
               <w:rPr>
                 <w:webHidden/>
@@ -1395,7 +1395,7 @@
             </w:tabs>
             <w:rPr/>
           </w:pPr>
-          <w:hyperlink w:anchor="__RefHeading___Toc604_3504025425">
+          <w:hyperlink w:anchor="__RefHeading___Toc662_684756144">
             <w:r>
               <w:rPr>
                 <w:webHidden/>
@@ -1416,7 +1416,7 @@
             </w:tabs>
             <w:rPr/>
           </w:pPr>
-          <w:hyperlink w:anchor="__RefHeading___Toc606_3504025425">
+          <w:hyperlink w:anchor="__RefHeading___Toc664_684756144">
             <w:r>
               <w:rPr>
                 <w:webHidden/>
@@ -1437,7 +1437,7 @@
             </w:tabs>
             <w:rPr/>
           </w:pPr>
-          <w:hyperlink w:anchor="__RefHeading___Toc608_3504025425">
+          <w:hyperlink w:anchor="__RefHeading___Toc666_684756144">
             <w:r>
               <w:rPr>
                 <w:webHidden/>
@@ -1596,7 +1596,7 @@
         <w:jc w:val="both"/>
         <w:rPr/>
       </w:pPr>
-      <w:bookmarkStart w:id="0" w:name="__RefHeading___Toc598_3504025425"/>
+      <w:bookmarkStart w:id="0" w:name="__RefHeading___Toc656_684756144"/>
       <w:bookmarkStart w:id="1" w:name="_Toc65573426"/>
       <w:bookmarkStart w:id="2" w:name="_Toc63361676"/>
       <w:bookmarkStart w:id="3" w:name="_Toc360607553"/>
@@ -1614,7 +1614,7 @@
         <w:pStyle w:val="Heading2"/>
         <w:rPr/>
       </w:pPr>
-      <w:bookmarkStart w:id="4" w:name="__RefHeading___Toc600_3504025425"/>
+      <w:bookmarkStart w:id="4" w:name="__RefHeading___Toc658_684756144"/>
       <w:bookmarkStart w:id="5" w:name="_Toc65573427"/>
       <w:bookmarkStart w:id="6" w:name="_Toc63361677"/>
       <w:bookmarkStart w:id="7" w:name="_Toc360607554"/>
@@ -2772,8 +2772,8 @@
         <w:jc w:val="left"/>
         <w:rPr/>
       </w:pPr>
-      <w:bookmarkStart w:id="13" w:name="__RefHeading___Toc602_3504025425"/>
-      <w:bookmarkStart w:id="14" w:name="_Toc16916576293116043485636176"/>
+      <w:bookmarkStart w:id="13" w:name="__RefHeading___Toc660_684756144"/>
+      <w:bookmarkStart w:id="14" w:name="_Toc16916576397629049656475944"/>
       <w:bookmarkEnd w:id="13"/>
       <w:r>
         <w:rPr/>
@@ -2799,7 +2799,7 @@
         <w:jc w:val="left"/>
         <w:rPr/>
       </w:pPr>
-      <w:bookmarkStart w:id="15" w:name="__RefHeading___Toc604_3504025425"/>
+      <w:bookmarkStart w:id="15" w:name="__RefHeading___Toc662_684756144"/>
       <w:bookmarkEnd w:id="15"/>
       <w:r>
         <w:rPr/>
@@ -2812,7 +2812,7 @@
         <w:jc w:val="left"/>
         <w:rPr/>
       </w:pPr>
-      <w:bookmarkStart w:id="16" w:name="__RefHeading___Toc606_3504025425"/>
+      <w:bookmarkStart w:id="16" w:name="__RefHeading___Toc664_684756144"/>
       <w:bookmarkEnd w:id="16"/>
       <w:r>
         <w:rPr/>
@@ -2825,7 +2825,7 @@
         <w:jc w:val="left"/>
         <w:rPr/>
       </w:pPr>
-      <w:bookmarkStart w:id="17" w:name="__RefHeading___Toc608_3504025425"/>
+      <w:bookmarkStart w:id="17" w:name="__RefHeading___Toc666_684756144"/>
       <w:bookmarkEnd w:id="17"/>
       <w:r>
         <w:rPr/>
@@ -3086,7 +3086,7 @@
         <w:jc w:val="left"/>
         <w:rPr/>
       </w:pPr>
-      <w:bookmarkStart w:id="18" w:name="_Toc16916576294283125653793689"/>
+      <w:bookmarkStart w:id="18" w:name="_Toc16916576398814661198274860"/>
       <w:r>
         <w:rPr/>
         <w:t xml:space="preserve">Figure </w:t>

</xml_diff>